<commit_message>
new patent issued :)
</commit_message>
<xml_diff>
--- a/res/hfani_cv_full.docx
+++ b/res/hfani_cv_full.docx
@@ -585,7 +585,7 @@
           <w:szCs w:val="20"/>
           <w:lang w:val="en-US"/>
         </w:rPr>
-        <w:t>The School of Computer Science, Faculty of Science, University of Windsor</w:t>
+        <w:t>School of Computer Science, Faculty of Science, University of Windsor</w:t>
       </w:r>
     </w:p>
     <w:p>
@@ -5916,39 +5916,17 @@
                 <w:szCs w:val="20"/>
                 <w:lang w:val="en-US"/>
               </w:rPr>
-              <w:t xml:space="preserve">6. </w:t>
-            </w:r>
-            <w:r>
-              <w:rPr>
-                <w:rFonts w:ascii="Garamond" w:hAnsi="Garamond" w:cstheme="minorHAnsi"/>
-                <w:color w:val="000000" w:themeColor="text1"/>
-                <w:sz w:val="20"/>
-                <w:szCs w:val="20"/>
-                <w:lang w:val="en-US"/>
-              </w:rPr>
-              <w:t xml:space="preserve">Hui, Daws, Bagheri, </w:t>
-            </w:r>
-            <w:proofErr w:type="spellStart"/>
-            <w:r>
-              <w:rPr>
-                <w:rFonts w:ascii="Garamond" w:hAnsi="Garamond" w:cstheme="minorHAnsi"/>
-                <w:color w:val="000000" w:themeColor="text1"/>
-                <w:sz w:val="20"/>
-                <w:szCs w:val="20"/>
-                <w:lang w:val="en-US"/>
-              </w:rPr>
-              <w:t>Zarrinkalam</w:t>
-            </w:r>
-            <w:proofErr w:type="spellEnd"/>
-            <w:r>
-              <w:rPr>
-                <w:rFonts w:ascii="Garamond" w:hAnsi="Garamond" w:cstheme="minorHAnsi"/>
-                <w:color w:val="000000" w:themeColor="text1"/>
-                <w:sz w:val="20"/>
-                <w:szCs w:val="20"/>
-                <w:lang w:val="en-US"/>
-              </w:rPr>
-              <w:t xml:space="preserve">, </w:t>
+              <w:t>6</w:t>
+            </w:r>
+            <w:r>
+              <w:rPr>
+                <w:rFonts w:ascii="Garamond" w:hAnsi="Garamond" w:cstheme="minorHAnsi"/>
+                <w:color w:val="000000" w:themeColor="text1"/>
+                <w:sz w:val="20"/>
+                <w:szCs w:val="20"/>
+                <w:lang w:val="en-US"/>
+              </w:rPr>
+              <w:t>.</w:t>
             </w:r>
             <w:r>
               <w:rPr>
@@ -5960,6 +5938,18 @@
                 <w:szCs w:val="20"/>
                 <w:lang w:val="en-US"/>
               </w:rPr>
+              <w:t xml:space="preserve"> </w:t>
+            </w:r>
+            <w:r>
+              <w:rPr>
+                <w:rFonts w:ascii="Garamond" w:hAnsi="Garamond" w:cstheme="minorHAnsi"/>
+                <w:b/>
+                <w:bCs/>
+                <w:color w:val="000000" w:themeColor="text1"/>
+                <w:sz w:val="20"/>
+                <w:szCs w:val="20"/>
+                <w:lang w:val="en-US"/>
+              </w:rPr>
               <w:t>Fani</w:t>
             </w:r>
             <w:r>
@@ -5981,7 +5971,7 @@
                 <w:szCs w:val="20"/>
                 <w:lang w:val="en-US"/>
               </w:rPr>
-              <w:t>Paydar</w:t>
+              <w:t>Zarrinkalam</w:t>
             </w:r>
             <w:proofErr w:type="spellEnd"/>
             <w:r>
@@ -5992,7 +5982,17 @@
                 <w:szCs w:val="20"/>
                 <w:lang w:val="en-US"/>
               </w:rPr>
-              <w:t xml:space="preserve">; Detecting the Presence or Absence of a Protective Case on an Electronic Device. </w:t>
+              <w:t>, Bagheri, Hui; A System and Method for Protection Plans and Warranty Data Analytics</w:t>
+            </w:r>
+            <w:r>
+              <w:rPr>
+                <w:rFonts w:ascii="Garamond" w:hAnsi="Garamond" w:cstheme="minorHAnsi"/>
+                <w:color w:val="000000" w:themeColor="text1"/>
+                <w:sz w:val="20"/>
+                <w:szCs w:val="20"/>
+                <w:lang w:val="en-US"/>
+              </w:rPr>
+              <w:t xml:space="preserve">. </w:t>
             </w:r>
             <w:r>
               <w:rPr>
@@ -6004,7 +6004,7 @@
                 <w:szCs w:val="20"/>
                 <w:lang w:val="en-US"/>
               </w:rPr>
-              <w:t>F</w:t>
+              <w:t>Filed in June 2019, US</w:t>
             </w:r>
             <w:r>
               <w:rPr>
@@ -6014,9 +6014,8 @@
                 <w:color w:val="000000" w:themeColor="text1"/>
                 <w:sz w:val="20"/>
                 <w:szCs w:val="20"/>
-                <w:lang w:val="en-US"/>
-              </w:rPr>
-              <w:t>iled in Oct. 2020</w:t>
+              </w:rPr>
+              <w:t>12,067,625</w:t>
             </w:r>
             <w:r>
               <w:rPr>
@@ -6026,21 +6025,8 @@
                 <w:color w:val="000000" w:themeColor="text1"/>
                 <w:sz w:val="20"/>
                 <w:szCs w:val="20"/>
-                <w:lang w:val="en-US"/>
               </w:rPr>
               <w:t xml:space="preserve">, </w:t>
-            </w:r>
-            <w:r>
-              <w:rPr>
-                <w:rFonts w:ascii="Garamond" w:hAnsi="Garamond" w:cstheme="minorHAnsi"/>
-                <w:i/>
-                <w:iCs/>
-                <w:color w:val="000000" w:themeColor="text1"/>
-                <w:sz w:val="20"/>
-                <w:szCs w:val="20"/>
-                <w:lang w:val="en-US"/>
-              </w:rPr>
-              <w:t xml:space="preserve">US11,768,522, </w:t>
             </w:r>
             <w:r>
               <w:rPr>
@@ -6052,9 +6038,8 @@
                 <w:color w:val="000000" w:themeColor="text1"/>
                 <w:sz w:val="20"/>
                 <w:szCs w:val="20"/>
-                <w:lang w:val="en-US"/>
-              </w:rPr>
-              <w:t>Granted on Sept. 26, 2023.</w:t>
+              </w:rPr>
+              <w:t>Granted on Aug. 20, 2024.</w:t>
             </w:r>
           </w:p>
         </w:tc>
@@ -6079,16 +6064,7 @@
                 <w:szCs w:val="20"/>
                 <w:lang w:val="en-US"/>
               </w:rPr>
-              <w:t>202</w:t>
-            </w:r>
-            <w:r>
-              <w:rPr>
-                <w:rFonts w:ascii="Garamond" w:hAnsi="Garamond" w:cstheme="minorHAnsi"/>
-                <w:sz w:val="20"/>
-                <w:szCs w:val="20"/>
-                <w:lang w:val="en-US"/>
-              </w:rPr>
-              <w:t>3</w:t>
+              <w:t>2024</w:t>
             </w:r>
           </w:p>
         </w:tc>
@@ -6121,7 +6097,232 @@
                 <w:szCs w:val="20"/>
                 <w:lang w:val="en-US"/>
               </w:rPr>
-              <w:t xml:space="preserve">5. </w:t>
+              <w:t>5</w:t>
+            </w:r>
+            <w:r>
+              <w:rPr>
+                <w:rFonts w:ascii="Garamond" w:hAnsi="Garamond" w:cstheme="minorHAnsi"/>
+                <w:color w:val="000000" w:themeColor="text1"/>
+                <w:sz w:val="20"/>
+                <w:szCs w:val="20"/>
+                <w:lang w:val="en-US"/>
+              </w:rPr>
+              <w:t xml:space="preserve">. </w:t>
+            </w:r>
+            <w:r>
+              <w:rPr>
+                <w:rFonts w:ascii="Garamond" w:hAnsi="Garamond" w:cstheme="minorHAnsi"/>
+                <w:color w:val="000000" w:themeColor="text1"/>
+                <w:sz w:val="20"/>
+                <w:szCs w:val="20"/>
+                <w:lang w:val="en-US"/>
+              </w:rPr>
+              <w:t xml:space="preserve">Hui, Daws, Bagheri, </w:t>
+            </w:r>
+            <w:proofErr w:type="spellStart"/>
+            <w:r>
+              <w:rPr>
+                <w:rFonts w:ascii="Garamond" w:hAnsi="Garamond" w:cstheme="minorHAnsi"/>
+                <w:color w:val="000000" w:themeColor="text1"/>
+                <w:sz w:val="20"/>
+                <w:szCs w:val="20"/>
+                <w:lang w:val="en-US"/>
+              </w:rPr>
+              <w:t>Zarrinkalam</w:t>
+            </w:r>
+            <w:proofErr w:type="spellEnd"/>
+            <w:r>
+              <w:rPr>
+                <w:rFonts w:ascii="Garamond" w:hAnsi="Garamond" w:cstheme="minorHAnsi"/>
+                <w:color w:val="000000" w:themeColor="text1"/>
+                <w:sz w:val="20"/>
+                <w:szCs w:val="20"/>
+                <w:lang w:val="en-US"/>
+              </w:rPr>
+              <w:t xml:space="preserve">, </w:t>
+            </w:r>
+            <w:r>
+              <w:rPr>
+                <w:rFonts w:ascii="Garamond" w:hAnsi="Garamond" w:cstheme="minorHAnsi"/>
+                <w:b/>
+                <w:bCs/>
+                <w:color w:val="000000" w:themeColor="text1"/>
+                <w:sz w:val="20"/>
+                <w:szCs w:val="20"/>
+                <w:lang w:val="en-US"/>
+              </w:rPr>
+              <w:t>Fani</w:t>
+            </w:r>
+            <w:r>
+              <w:rPr>
+                <w:rFonts w:ascii="Garamond" w:hAnsi="Garamond" w:cstheme="minorHAnsi"/>
+                <w:color w:val="000000" w:themeColor="text1"/>
+                <w:sz w:val="20"/>
+                <w:szCs w:val="20"/>
+                <w:lang w:val="en-US"/>
+              </w:rPr>
+              <w:t xml:space="preserve">, </w:t>
+            </w:r>
+            <w:proofErr w:type="spellStart"/>
+            <w:r>
+              <w:rPr>
+                <w:rFonts w:ascii="Garamond" w:hAnsi="Garamond" w:cstheme="minorHAnsi"/>
+                <w:color w:val="000000" w:themeColor="text1"/>
+                <w:sz w:val="20"/>
+                <w:szCs w:val="20"/>
+                <w:lang w:val="en-US"/>
+              </w:rPr>
+              <w:t>Paydar</w:t>
+            </w:r>
+            <w:proofErr w:type="spellEnd"/>
+            <w:r>
+              <w:rPr>
+                <w:rFonts w:ascii="Garamond" w:hAnsi="Garamond" w:cstheme="minorHAnsi"/>
+                <w:color w:val="000000" w:themeColor="text1"/>
+                <w:sz w:val="20"/>
+                <w:szCs w:val="20"/>
+                <w:lang w:val="en-US"/>
+              </w:rPr>
+              <w:t xml:space="preserve">; Detecting the Presence or Absence of a Protective Case on an Electronic Device. </w:t>
+            </w:r>
+            <w:r>
+              <w:rPr>
+                <w:rFonts w:ascii="Garamond" w:hAnsi="Garamond" w:cstheme="minorHAnsi"/>
+                <w:i/>
+                <w:iCs/>
+                <w:color w:val="000000" w:themeColor="text1"/>
+                <w:sz w:val="20"/>
+                <w:szCs w:val="20"/>
+                <w:lang w:val="en-US"/>
+              </w:rPr>
+              <w:t>F</w:t>
+            </w:r>
+            <w:r>
+              <w:rPr>
+                <w:rFonts w:ascii="Garamond" w:hAnsi="Garamond" w:cstheme="minorHAnsi"/>
+                <w:i/>
+                <w:iCs/>
+                <w:color w:val="000000" w:themeColor="text1"/>
+                <w:sz w:val="20"/>
+                <w:szCs w:val="20"/>
+                <w:lang w:val="en-US"/>
+              </w:rPr>
+              <w:t>iled in Oct. 2020</w:t>
+            </w:r>
+            <w:r>
+              <w:rPr>
+                <w:rFonts w:ascii="Garamond" w:hAnsi="Garamond" w:cstheme="minorHAnsi"/>
+                <w:i/>
+                <w:iCs/>
+                <w:color w:val="000000" w:themeColor="text1"/>
+                <w:sz w:val="20"/>
+                <w:szCs w:val="20"/>
+                <w:lang w:val="en-US"/>
+              </w:rPr>
+              <w:t xml:space="preserve">, </w:t>
+            </w:r>
+            <w:r>
+              <w:rPr>
+                <w:rFonts w:ascii="Garamond" w:hAnsi="Garamond" w:cstheme="minorHAnsi"/>
+                <w:i/>
+                <w:iCs/>
+                <w:color w:val="000000" w:themeColor="text1"/>
+                <w:sz w:val="20"/>
+                <w:szCs w:val="20"/>
+                <w:lang w:val="en-US"/>
+              </w:rPr>
+              <w:t xml:space="preserve">US11,768,522, </w:t>
+            </w:r>
+            <w:r>
+              <w:rPr>
+                <w:rFonts w:ascii="Garamond" w:hAnsi="Garamond" w:cstheme="minorHAnsi"/>
+                <w:b/>
+                <w:bCs/>
+                <w:i/>
+                <w:iCs/>
+                <w:color w:val="000000" w:themeColor="text1"/>
+                <w:sz w:val="20"/>
+                <w:szCs w:val="20"/>
+                <w:lang w:val="en-US"/>
+              </w:rPr>
+              <w:t>Granted on Sept. 26, 2023.</w:t>
+            </w:r>
+          </w:p>
+        </w:tc>
+        <w:tc>
+          <w:tcPr>
+            <w:tcW w:w="746" w:type="dxa"/>
+          </w:tcPr>
+          <w:p>
+            <w:pPr>
+              <w:jc w:val="right"/>
+              <w:rPr>
+                <w:rFonts w:ascii="Garamond" w:hAnsi="Garamond" w:cstheme="minorHAnsi"/>
+                <w:sz w:val="20"/>
+                <w:szCs w:val="20"/>
+                <w:lang w:val="en-US"/>
+              </w:rPr>
+            </w:pPr>
+            <w:r>
+              <w:rPr>
+                <w:rFonts w:ascii="Garamond" w:hAnsi="Garamond" w:cstheme="minorHAnsi"/>
+                <w:sz w:val="20"/>
+                <w:szCs w:val="20"/>
+                <w:lang w:val="en-US"/>
+              </w:rPr>
+              <w:t>202</w:t>
+            </w:r>
+            <w:r>
+              <w:rPr>
+                <w:rFonts w:ascii="Garamond" w:hAnsi="Garamond" w:cstheme="minorHAnsi"/>
+                <w:sz w:val="20"/>
+                <w:szCs w:val="20"/>
+                <w:lang w:val="en-US"/>
+              </w:rPr>
+              <w:t>3</w:t>
+            </w:r>
+          </w:p>
+        </w:tc>
+      </w:tr>
+      <w:tr>
+        <w:trPr>
+          <w:trHeight w:val="561"/>
+        </w:trPr>
+        <w:tc>
+          <w:tcPr>
+            <w:tcW w:w="10260" w:type="dxa"/>
+          </w:tcPr>
+          <w:p>
+            <w:pPr>
+              <w:spacing w:after="120"/>
+              <w:jc w:val="both"/>
+              <w:rPr>
+                <w:rFonts w:ascii="Garamond" w:hAnsi="Garamond" w:cstheme="minorHAnsi"/>
+                <w:color w:val="000000" w:themeColor="text1"/>
+                <w:sz w:val="20"/>
+                <w:szCs w:val="20"/>
+                <w:lang w:val="en-US"/>
+              </w:rPr>
+            </w:pPr>
+            <w:r>
+              <w:rPr>
+                <w:rFonts w:ascii="Garamond" w:hAnsi="Garamond" w:cstheme="minorHAnsi"/>
+                <w:color w:val="000000" w:themeColor="text1"/>
+                <w:sz w:val="20"/>
+                <w:szCs w:val="20"/>
+                <w:lang w:val="en-US"/>
+              </w:rPr>
+              <w:t>4</w:t>
+            </w:r>
+            <w:r>
+              <w:rPr>
+                <w:rFonts w:ascii="Garamond" w:hAnsi="Garamond" w:cstheme="minorHAnsi"/>
+                <w:color w:val="000000" w:themeColor="text1"/>
+                <w:sz w:val="20"/>
+                <w:szCs w:val="20"/>
+                <w:lang w:val="en-US"/>
+              </w:rPr>
+              <w:t xml:space="preserve">. </w:t>
             </w:r>
             <w:r>
               <w:rPr>
@@ -6335,7 +6536,17 @@
                 <w:szCs w:val="20"/>
                 <w:lang w:val="en-US"/>
               </w:rPr>
-              <w:t xml:space="preserve">4. </w:t>
+              <w:t>3</w:t>
+            </w:r>
+            <w:r>
+              <w:rPr>
+                <w:rFonts w:ascii="Garamond" w:hAnsi="Garamond" w:cstheme="minorHAnsi"/>
+                <w:color w:val="000000" w:themeColor="text1"/>
+                <w:sz w:val="20"/>
+                <w:szCs w:val="20"/>
+                <w:lang w:val="en-US"/>
+              </w:rPr>
+              <w:t xml:space="preserve">. </w:t>
             </w:r>
             <w:r>
               <w:rPr>
@@ -6498,7 +6709,17 @@
                 <w:szCs w:val="20"/>
                 <w:lang w:val="en-US"/>
               </w:rPr>
-              <w:t xml:space="preserve">3. </w:t>
+              <w:t>2.</w:t>
+            </w:r>
+            <w:r>
+              <w:rPr>
+                <w:rFonts w:ascii="Garamond" w:hAnsi="Garamond" w:cstheme="minorHAnsi"/>
+                <w:color w:val="000000" w:themeColor="text1"/>
+                <w:sz w:val="20"/>
+                <w:szCs w:val="20"/>
+                <w:lang w:val="en-US"/>
+              </w:rPr>
+              <w:t xml:space="preserve"> </w:t>
             </w:r>
             <w:r>
               <w:rPr>
@@ -6712,7 +6933,7 @@
       </w:tr>
       <w:tr>
         <w:trPr>
-          <w:trHeight w:val="207"/>
+          <w:trHeight w:val="550"/>
         </w:trPr>
         <w:tc>
           <w:tcPr>
@@ -6720,25 +6941,36 @@
           </w:tcPr>
           <w:p>
             <w:pPr>
-              <w:spacing w:after="120"/>
               <w:jc w:val="both"/>
               <w:rPr>
                 <w:rFonts w:ascii="Garamond" w:hAnsi="Garamond" w:cstheme="minorHAnsi"/>
-                <w:color w:val="000000" w:themeColor="text1"/>
-                <w:sz w:val="20"/>
-                <w:szCs w:val="20"/>
-                <w:lang w:val="en-US"/>
-              </w:rPr>
-            </w:pPr>
-            <w:r>
-              <w:rPr>
-                <w:rFonts w:ascii="Garamond" w:hAnsi="Garamond" w:cstheme="minorHAnsi"/>
-                <w:color w:val="000000" w:themeColor="text1"/>
-                <w:sz w:val="20"/>
-                <w:szCs w:val="20"/>
-                <w:lang w:val="en-US"/>
-              </w:rPr>
-              <w:t>2.</w:t>
+                <w:i/>
+                <w:iCs/>
+                <w:color w:val="000000" w:themeColor="text1"/>
+                <w:sz w:val="20"/>
+                <w:szCs w:val="20"/>
+                <w:lang w:val="en-US"/>
+              </w:rPr>
+            </w:pPr>
+            <w:r>
+              <w:rPr>
+                <w:rFonts w:ascii="Garamond" w:hAnsi="Garamond" w:cstheme="minorHAnsi"/>
+                <w:color w:val="000000" w:themeColor="text1"/>
+                <w:sz w:val="20"/>
+                <w:szCs w:val="20"/>
+                <w:lang w:val="en-US"/>
+              </w:rPr>
+              <w:t xml:space="preserve">1. </w:t>
+            </w:r>
+            <w:r>
+              <w:rPr>
+                <w:rFonts w:ascii="Garamond" w:hAnsi="Garamond" w:cstheme="minorHAnsi"/>
+                <w:color w:val="000000" w:themeColor="text1"/>
+                <w:sz w:val="20"/>
+                <w:szCs w:val="20"/>
+                <w:lang w:val="en-US"/>
+              </w:rPr>
+              <w:t xml:space="preserve">Bagheri, </w:t>
             </w:r>
             <w:r>
               <w:rPr>
@@ -6750,61 +6982,71 @@
                 <w:szCs w:val="20"/>
                 <w:lang w:val="en-US"/>
               </w:rPr>
+              <w:t>Fani</w:t>
+            </w:r>
+            <w:r>
+              <w:rPr>
+                <w:rFonts w:ascii="Garamond" w:hAnsi="Garamond" w:cstheme="minorHAnsi"/>
+                <w:color w:val="000000" w:themeColor="text1"/>
+                <w:sz w:val="20"/>
+                <w:szCs w:val="20"/>
+                <w:vertAlign w:val="superscript"/>
+                <w:lang w:val="en-US"/>
+              </w:rPr>
+              <w:t>*</w:t>
+            </w:r>
+            <w:r>
+              <w:rPr>
+                <w:rFonts w:ascii="Garamond" w:hAnsi="Garamond" w:cstheme="minorHAnsi"/>
+                <w:color w:val="000000" w:themeColor="text1"/>
+                <w:sz w:val="20"/>
+                <w:szCs w:val="20"/>
+                <w:lang w:val="en-US"/>
+              </w:rPr>
+              <w:t xml:space="preserve">, </w:t>
+            </w:r>
+            <w:proofErr w:type="spellStart"/>
+            <w:r>
+              <w:rPr>
+                <w:rFonts w:ascii="Garamond" w:hAnsi="Garamond" w:cstheme="minorHAnsi"/>
+                <w:color w:val="000000" w:themeColor="text1"/>
+                <w:sz w:val="20"/>
+                <w:szCs w:val="20"/>
+                <w:lang w:val="en-US"/>
+              </w:rPr>
+              <w:t>Zarrinkalam</w:t>
+            </w:r>
+            <w:proofErr w:type="spellEnd"/>
+            <w:r>
+              <w:rPr>
+                <w:rFonts w:ascii="Garamond" w:hAnsi="Garamond" w:cstheme="minorHAnsi"/>
+                <w:color w:val="000000" w:themeColor="text1"/>
+                <w:sz w:val="20"/>
+                <w:szCs w:val="20"/>
+                <w:vertAlign w:val="superscript"/>
+                <w:lang w:val="en-US"/>
+              </w:rPr>
+              <w:t>*</w:t>
+            </w:r>
+            <w:r>
+              <w:rPr>
+                <w:rFonts w:ascii="Garamond" w:hAnsi="Garamond" w:cstheme="minorHAnsi"/>
+                <w:color w:val="000000" w:themeColor="text1"/>
+                <w:sz w:val="20"/>
+                <w:szCs w:val="20"/>
+                <w:lang w:val="en-US"/>
+              </w:rPr>
+              <w:t>; System and Method for Temporal Identification of Latent Communities Using Electronic Content.</w:t>
+            </w:r>
+            <w:r>
+              <w:rPr>
+                <w:rFonts w:ascii="Garamond" w:hAnsi="Garamond" w:cstheme="minorHAnsi"/>
+                <w:color w:val="000000" w:themeColor="text1"/>
+                <w:sz w:val="20"/>
+                <w:szCs w:val="20"/>
+                <w:lang w:val="en-US"/>
+              </w:rPr>
               <w:t xml:space="preserve"> </w:t>
-            </w:r>
-            <w:r>
-              <w:rPr>
-                <w:rFonts w:ascii="Garamond" w:hAnsi="Garamond" w:cstheme="minorHAnsi"/>
-                <w:b/>
-                <w:bCs/>
-                <w:color w:val="000000" w:themeColor="text1"/>
-                <w:sz w:val="20"/>
-                <w:szCs w:val="20"/>
-                <w:lang w:val="en-US"/>
-              </w:rPr>
-              <w:t>Fani</w:t>
-            </w:r>
-            <w:r>
-              <w:rPr>
-                <w:rFonts w:ascii="Garamond" w:hAnsi="Garamond" w:cstheme="minorHAnsi"/>
-                <w:color w:val="000000" w:themeColor="text1"/>
-                <w:sz w:val="20"/>
-                <w:szCs w:val="20"/>
-                <w:lang w:val="en-US"/>
-              </w:rPr>
-              <w:t xml:space="preserve">, </w:t>
-            </w:r>
-            <w:proofErr w:type="spellStart"/>
-            <w:r>
-              <w:rPr>
-                <w:rFonts w:ascii="Garamond" w:hAnsi="Garamond" w:cstheme="minorHAnsi"/>
-                <w:color w:val="000000" w:themeColor="text1"/>
-                <w:sz w:val="20"/>
-                <w:szCs w:val="20"/>
-                <w:lang w:val="en-US"/>
-              </w:rPr>
-              <w:t>Zarrinkalam</w:t>
-            </w:r>
-            <w:proofErr w:type="spellEnd"/>
-            <w:r>
-              <w:rPr>
-                <w:rFonts w:ascii="Garamond" w:hAnsi="Garamond" w:cstheme="minorHAnsi"/>
-                <w:color w:val="000000" w:themeColor="text1"/>
-                <w:sz w:val="20"/>
-                <w:szCs w:val="20"/>
-                <w:lang w:val="en-US"/>
-              </w:rPr>
-              <w:t>, Bagheri, Hui; A System and Method for Protection Plans and Warranty Data Analytics</w:t>
-            </w:r>
-            <w:r>
-              <w:rPr>
-                <w:rFonts w:ascii="Garamond" w:hAnsi="Garamond" w:cstheme="minorHAnsi"/>
-                <w:color w:val="000000" w:themeColor="text1"/>
-                <w:sz w:val="20"/>
-                <w:szCs w:val="20"/>
-                <w:lang w:val="en-US"/>
-              </w:rPr>
-              <w:t xml:space="preserve">. </w:t>
             </w:r>
             <w:r>
               <w:rPr>
@@ -6816,44 +7058,9 @@
                 <w:szCs w:val="20"/>
                 <w:lang w:val="en-US"/>
               </w:rPr>
-              <w:t>PCT/CA2019/050767, WO2019227238A1, CA3102116A1, CN112534456A, EP3803754A4, US20210217093A1</w:t>
-            </w:r>
-          </w:p>
-        </w:tc>
-        <w:tc>
-          <w:tcPr>
-            <w:tcW w:w="746" w:type="dxa"/>
-          </w:tcPr>
-          <w:p>
-            <w:pPr>
-              <w:jc w:val="right"/>
-              <w:rPr>
-                <w:rFonts w:ascii="Garamond" w:hAnsi="Garamond" w:cstheme="minorHAnsi"/>
-                <w:sz w:val="20"/>
-                <w:szCs w:val="20"/>
-                <w:lang w:val="en-US"/>
-              </w:rPr>
-            </w:pPr>
-            <w:r>
-              <w:rPr>
-                <w:rFonts w:ascii="Garamond" w:hAnsi="Garamond" w:cstheme="minorHAnsi"/>
-                <w:sz w:val="20"/>
-                <w:szCs w:val="20"/>
-                <w:lang w:val="en-US"/>
-              </w:rPr>
-              <w:t>2018</w:t>
-            </w:r>
-          </w:p>
-        </w:tc>
-      </w:tr>
-      <w:tr>
-        <w:trPr>
-          <w:trHeight w:val="483"/>
-        </w:trPr>
-        <w:tc>
-          <w:tcPr>
-            <w:tcW w:w="10260" w:type="dxa"/>
-          </w:tcPr>
+              <w:t>CA2941604A1</w:t>
+            </w:r>
+          </w:p>
           <w:p>
             <w:pPr>
               <w:jc w:val="both"/>
@@ -6865,114 +7072,6 @@
                 <w:lang w:val="en-US"/>
               </w:rPr>
             </w:pPr>
-            <w:r>
-              <w:rPr>
-                <w:rFonts w:ascii="Garamond" w:hAnsi="Garamond" w:cstheme="minorHAnsi"/>
-                <w:color w:val="000000" w:themeColor="text1"/>
-                <w:sz w:val="20"/>
-                <w:szCs w:val="20"/>
-                <w:lang w:val="en-US"/>
-              </w:rPr>
-              <w:t xml:space="preserve">1. </w:t>
-            </w:r>
-            <w:r>
-              <w:rPr>
-                <w:rFonts w:ascii="Garamond" w:hAnsi="Garamond" w:cstheme="minorHAnsi"/>
-                <w:color w:val="000000" w:themeColor="text1"/>
-                <w:sz w:val="20"/>
-                <w:szCs w:val="20"/>
-                <w:lang w:val="en-US"/>
-              </w:rPr>
-              <w:t xml:space="preserve">Bagheri, </w:t>
-            </w:r>
-            <w:r>
-              <w:rPr>
-                <w:rFonts w:ascii="Garamond" w:hAnsi="Garamond" w:cstheme="minorHAnsi"/>
-                <w:b/>
-                <w:bCs/>
-                <w:color w:val="000000" w:themeColor="text1"/>
-                <w:sz w:val="20"/>
-                <w:szCs w:val="20"/>
-                <w:lang w:val="en-US"/>
-              </w:rPr>
-              <w:t>Fani</w:t>
-            </w:r>
-            <w:r>
-              <w:rPr>
-                <w:rFonts w:ascii="Garamond" w:hAnsi="Garamond" w:cstheme="minorHAnsi"/>
-                <w:color w:val="000000" w:themeColor="text1"/>
-                <w:sz w:val="20"/>
-                <w:szCs w:val="20"/>
-                <w:vertAlign w:val="superscript"/>
-                <w:lang w:val="en-US"/>
-              </w:rPr>
-              <w:t>*</w:t>
-            </w:r>
-            <w:r>
-              <w:rPr>
-                <w:rFonts w:ascii="Garamond" w:hAnsi="Garamond" w:cstheme="minorHAnsi"/>
-                <w:color w:val="000000" w:themeColor="text1"/>
-                <w:sz w:val="20"/>
-                <w:szCs w:val="20"/>
-                <w:lang w:val="en-US"/>
-              </w:rPr>
-              <w:t xml:space="preserve">, </w:t>
-            </w:r>
-            <w:proofErr w:type="spellStart"/>
-            <w:r>
-              <w:rPr>
-                <w:rFonts w:ascii="Garamond" w:hAnsi="Garamond" w:cstheme="minorHAnsi"/>
-                <w:color w:val="000000" w:themeColor="text1"/>
-                <w:sz w:val="20"/>
-                <w:szCs w:val="20"/>
-                <w:lang w:val="en-US"/>
-              </w:rPr>
-              <w:t>Zarrinkalam</w:t>
-            </w:r>
-            <w:proofErr w:type="spellEnd"/>
-            <w:r>
-              <w:rPr>
-                <w:rFonts w:ascii="Garamond" w:hAnsi="Garamond" w:cstheme="minorHAnsi"/>
-                <w:color w:val="000000" w:themeColor="text1"/>
-                <w:sz w:val="20"/>
-                <w:szCs w:val="20"/>
-                <w:vertAlign w:val="superscript"/>
-                <w:lang w:val="en-US"/>
-              </w:rPr>
-              <w:t>*</w:t>
-            </w:r>
-            <w:r>
-              <w:rPr>
-                <w:rFonts w:ascii="Garamond" w:hAnsi="Garamond" w:cstheme="minorHAnsi"/>
-                <w:color w:val="000000" w:themeColor="text1"/>
-                <w:sz w:val="20"/>
-                <w:szCs w:val="20"/>
-                <w:lang w:val="en-US"/>
-              </w:rPr>
-              <w:t>; System and Method for Temporal Identification of Latent Communities Using Electronic Content.</w:t>
-            </w:r>
-            <w:r>
-              <w:rPr>
-                <w:rFonts w:ascii="Garamond" w:hAnsi="Garamond" w:cstheme="minorHAnsi"/>
-                <w:color w:val="000000" w:themeColor="text1"/>
-                <w:sz w:val="20"/>
-                <w:szCs w:val="20"/>
-                <w:lang w:val="en-US"/>
-              </w:rPr>
-              <w:t xml:space="preserve"> </w:t>
-            </w:r>
-            <w:r>
-              <w:rPr>
-                <w:rFonts w:ascii="Garamond" w:hAnsi="Garamond" w:cstheme="minorHAnsi"/>
-                <w:i/>
-                <w:iCs/>
-                <w:color w:val="000000" w:themeColor="text1"/>
-                <w:sz w:val="20"/>
-                <w:szCs w:val="20"/>
-                <w:lang w:val="en-US"/>
-              </w:rPr>
-              <w:t>CA2941604A1</w:t>
-            </w:r>
           </w:p>
         </w:tc>
         <w:tc>
@@ -7026,6 +7125,7 @@
           <w:szCs w:val="20"/>
           <w:lang w:val="en-US"/>
         </w:rPr>
+        <w:lastRenderedPageBreak/>
         <w:t>_</w:t>
       </w:r>
       <w:r>
@@ -7263,7 +7363,6 @@
           <w:szCs w:val="20"/>
           <w:lang w:val="en-US"/>
         </w:rPr>
-        <w:lastRenderedPageBreak/>
         <w:t xml:space="preserve">Doctoral </w:t>
       </w:r>
       <w:r>
@@ -13942,6 +14041,7 @@
                 <w:szCs w:val="20"/>
                 <w:lang w:val="en-US"/>
               </w:rPr>
+              <w:lastRenderedPageBreak/>
               <w:t>16.</w:t>
             </w:r>
             <w:r>
@@ -14300,7 +14400,6 @@
                 <w:szCs w:val="20"/>
                 <w:lang w:val="en-US"/>
               </w:rPr>
-              <w:lastRenderedPageBreak/>
               <w:t xml:space="preserve">15. </w:t>
             </w:r>
             <w:proofErr w:type="spellStart"/>
@@ -20126,6 +20225,7 @@
                 <w:szCs w:val="20"/>
                 <w:lang w:val="en-US"/>
               </w:rPr>
+              <w:lastRenderedPageBreak/>
               <w:t xml:space="preserve">02. </w:t>
             </w:r>
             <w:r>
@@ -20364,7 +20464,6 @@
           <w:szCs w:val="20"/>
           <w:lang w:val="en-US"/>
         </w:rPr>
-        <w:lastRenderedPageBreak/>
         <w:t>_</w:t>
       </w:r>
       <w:r>
@@ -22326,7 +22425,17 @@
                 <w:szCs w:val="20"/>
                 <w:lang w:val="en-US"/>
               </w:rPr>
-              <w:t>F2024 –</w:t>
+              <w:t>W</w:t>
+            </w:r>
+            <w:r>
+              <w:rPr>
+                <w:rFonts w:ascii="Garamond" w:hAnsi="Garamond" w:cstheme="minorHAnsi"/>
+                <w:color w:val="000000" w:themeColor="text1"/>
+                <w:sz w:val="20"/>
+                <w:szCs w:val="20"/>
+                <w:lang w:val="en-US"/>
+              </w:rPr>
+              <w:t>2024 –</w:t>
             </w:r>
           </w:p>
         </w:tc>
@@ -22492,7 +22601,7 @@
                 <w:szCs w:val="20"/>
                 <w:lang w:val="en-US"/>
               </w:rPr>
-              <w:t>Future</w:t>
+              <w:t>Present</w:t>
             </w:r>
           </w:p>
         </w:tc>
@@ -22916,16 +23025,16 @@
             <w:pPr>
               <w:rPr>
                 <w:rFonts w:ascii="Garamond" w:hAnsi="Garamond" w:cstheme="minorHAnsi"/>
-                <w:color w:val="000000" w:themeColor="text1"/>
-                <w:sz w:val="20"/>
-                <w:szCs w:val="20"/>
-                <w:lang w:val="en-US"/>
-              </w:rPr>
-            </w:pPr>
-            <w:r>
-              <w:rPr>
-                <w:rFonts w:ascii="Garamond" w:hAnsi="Garamond" w:cstheme="minorHAnsi"/>
-                <w:color w:val="000000" w:themeColor="text1"/>
+                <w:color w:val="7F7F7F" w:themeColor="text1" w:themeTint="80"/>
+                <w:sz w:val="20"/>
+                <w:szCs w:val="20"/>
+                <w:lang w:val="en-US"/>
+              </w:rPr>
+            </w:pPr>
+            <w:r>
+              <w:rPr>
+                <w:rFonts w:ascii="Garamond" w:hAnsi="Garamond" w:cstheme="minorHAnsi"/>
+                <w:color w:val="7F7F7F" w:themeColor="text1" w:themeTint="80"/>
                 <w:sz w:val="20"/>
                 <w:szCs w:val="20"/>
                 <w:lang w:val="en-US"/>
@@ -22936,7 +23045,7 @@
             <w:r>
               <w:rPr>
                 <w:rFonts w:ascii="Garamond" w:hAnsi="Garamond" w:cstheme="minorHAnsi"/>
-                <w:color w:val="000000" w:themeColor="text1"/>
+                <w:color w:val="7F7F7F" w:themeColor="text1" w:themeTint="80"/>
                 <w:sz w:val="20"/>
                 <w:szCs w:val="20"/>
                 <w:lang w:val="en-US"/>
@@ -22947,7 +23056,7 @@
             <w:r>
               <w:rPr>
                 <w:rFonts w:ascii="Garamond" w:hAnsi="Garamond" w:cstheme="minorHAnsi"/>
-                <w:color w:val="000000" w:themeColor="text1"/>
+                <w:color w:val="7F7F7F" w:themeColor="text1" w:themeTint="80"/>
                 <w:sz w:val="20"/>
                 <w:szCs w:val="20"/>
                 <w:lang w:val="en-US"/>
@@ -22959,7 +23068,7 @@
                 <w:rFonts w:ascii="Garamond" w:hAnsi="Garamond" w:cstheme="minorHAnsi"/>
                 <w:i/>
                 <w:iCs/>
-                <w:color w:val="000000" w:themeColor="text1"/>
+                <w:color w:val="7F7F7F" w:themeColor="text1" w:themeTint="80"/>
                 <w:sz w:val="20"/>
                 <w:szCs w:val="20"/>
                 <w:lang w:val="en-US"/>
@@ -22969,7 +23078,7 @@
             <w:r>
               <w:rPr>
                 <w:rFonts w:ascii="Garamond" w:hAnsi="Garamond" w:cstheme="minorHAnsi"/>
-                <w:color w:val="000000" w:themeColor="text1"/>
+                <w:color w:val="7F7F7F" w:themeColor="text1" w:themeTint="80"/>
                 <w:sz w:val="20"/>
                 <w:szCs w:val="20"/>
                 <w:lang w:val="en-US"/>
@@ -22987,16 +23096,16 @@
               <w:jc w:val="right"/>
               <w:rPr>
                 <w:rFonts w:ascii="Garamond" w:hAnsi="Garamond" w:cstheme="minorHAnsi"/>
-                <w:color w:val="000000" w:themeColor="text1"/>
-                <w:sz w:val="20"/>
-                <w:szCs w:val="20"/>
-                <w:lang w:val="en-US"/>
-              </w:rPr>
-            </w:pPr>
-            <w:r>
-              <w:rPr>
-                <w:rFonts w:ascii="Garamond" w:hAnsi="Garamond" w:cstheme="minorHAnsi"/>
-                <w:color w:val="000000" w:themeColor="text1"/>
+                <w:color w:val="7F7F7F" w:themeColor="text1" w:themeTint="80"/>
+                <w:sz w:val="20"/>
+                <w:szCs w:val="20"/>
+                <w:lang w:val="en-US"/>
+              </w:rPr>
+            </w:pPr>
+            <w:r>
+              <w:rPr>
+                <w:rFonts w:ascii="Garamond" w:hAnsi="Garamond" w:cstheme="minorHAnsi"/>
+                <w:color w:val="7F7F7F" w:themeColor="text1" w:themeTint="80"/>
                 <w:sz w:val="20"/>
                 <w:szCs w:val="20"/>
                 <w:lang w:val="en-US"/>
@@ -23014,21 +23123,21 @@
               <w:jc w:val="right"/>
               <w:rPr>
                 <w:rFonts w:ascii="Garamond" w:hAnsi="Garamond" w:cstheme="minorHAnsi"/>
-                <w:color w:val="000000" w:themeColor="text1"/>
-                <w:sz w:val="20"/>
-                <w:szCs w:val="20"/>
-                <w:lang w:val="en-US"/>
-              </w:rPr>
-            </w:pPr>
-            <w:r>
-              <w:rPr>
-                <w:rFonts w:ascii="Garamond" w:hAnsi="Garamond" w:cstheme="minorHAnsi"/>
-                <w:color w:val="000000" w:themeColor="text1"/>
-                <w:sz w:val="20"/>
-                <w:szCs w:val="20"/>
-                <w:lang w:val="en-US"/>
-              </w:rPr>
-              <w:t>Present</w:t>
+                <w:color w:val="7F7F7F" w:themeColor="text1" w:themeTint="80"/>
+                <w:sz w:val="20"/>
+                <w:szCs w:val="20"/>
+                <w:lang w:val="en-US"/>
+              </w:rPr>
+            </w:pPr>
+            <w:r>
+              <w:rPr>
+                <w:rFonts w:ascii="Garamond" w:hAnsi="Garamond" w:cstheme="minorHAnsi"/>
+                <w:color w:val="7F7F7F" w:themeColor="text1" w:themeTint="80"/>
+                <w:sz w:val="20"/>
+                <w:szCs w:val="20"/>
+                <w:lang w:val="en-US"/>
+              </w:rPr>
+              <w:t>S2024</w:t>
             </w:r>
           </w:p>
         </w:tc>
@@ -27274,6 +27383,7 @@
                 <w:szCs w:val="20"/>
                 <w:lang w:val="en-US"/>
               </w:rPr>
+              <w:lastRenderedPageBreak/>
               <w:t>1</w:t>
             </w:r>
             <w:r>
@@ -27640,7 +27750,6 @@
                 <w:szCs w:val="20"/>
                 <w:lang w:val="en-US"/>
               </w:rPr>
-              <w:lastRenderedPageBreak/>
               <w:t>08</w:t>
             </w:r>
             <w:r>
@@ -34964,6 +35073,7 @@
                 <w:szCs w:val="20"/>
                 <w:lang w:val="en-US"/>
               </w:rPr>
+              <w:lastRenderedPageBreak/>
               <w:t>0</w:t>
             </w:r>
             <w:r>
@@ -35349,7 +35459,6 @@
                 <w:szCs w:val="20"/>
                 <w:lang w:val="en-US"/>
               </w:rPr>
-              <w:lastRenderedPageBreak/>
               <w:t>0</w:t>
             </w:r>
             <w:r>
@@ -41079,6 +41188,7 @@
                 <w:szCs w:val="20"/>
                 <w:lang w:val="en-US"/>
               </w:rPr>
+              <w:lastRenderedPageBreak/>
               <w:t xml:space="preserve">09. </w:t>
             </w:r>
             <w:r>
@@ -41455,7 +41565,6 @@
                 <w:szCs w:val="20"/>
                 <w:lang w:val="en-US"/>
               </w:rPr>
-              <w:lastRenderedPageBreak/>
               <w:t xml:space="preserve">07. </w:t>
             </w:r>
             <w:r>
@@ -44337,15 +44446,16 @@
 </file>
 
 <file path=customXml/item1.xml><?xml version="1.0" encoding="utf-8"?>
-<?mso-contentType ?>
-<FormTemplates xmlns="http://schemas.microsoft.com/sharepoint/v3/contenttype/forms">
-  <Display>DocumentLibraryForm</Display>
-  <Edit>DocumentLibraryForm</Edit>
-  <New>DocumentLibraryForm</New>
-</FormTemplates>
+<p:properties xmlns:p="http://schemas.microsoft.com/office/2006/metadata/properties" xmlns:xsi="http://www.w3.org/2001/XMLSchema-instance" xmlns:pc="http://schemas.microsoft.com/office/infopath/2007/PartnerControls">
+  <documentManagement/>
+</p:properties>
 </file>
 
 <file path=customXml/item2.xml><?xml version="1.0" encoding="utf-8"?>
+<b:Sources xmlns:b="http://schemas.openxmlformats.org/officeDocument/2006/bibliography" xmlns="http://schemas.openxmlformats.org/officeDocument/2006/bibliography" SelectedStyle="/APASixthEditionOfficeOnline.xsl" StyleName="APA" Version="6"/>
+</file>
+
+<file path=customXml/item3.xml><?xml version="1.0" encoding="utf-8"?>
 <ct:contentTypeSchema xmlns:ct="http://schemas.microsoft.com/office/2006/metadata/contentType" xmlns:ma="http://schemas.microsoft.com/office/2006/metadata/properties/metaAttributes" ct:_="" ma:_="" ma:contentTypeName="Document" ma:contentTypeID="0x0101004C8A5F3D6605E148853C8D853B3286BD" ma:contentTypeVersion="9" ma:contentTypeDescription="Create a new document." ma:contentTypeScope="" ma:versionID="9be0421876ac7066beb92c9b281b80fd">
   <xsd:schema xmlns:xsd="http://www.w3.org/2001/XMLSchema" xmlns:xs="http://www.w3.org/2001/XMLSchema" xmlns:p="http://schemas.microsoft.com/office/2006/metadata/properties" xmlns:ns2="76399be1-e611-450b-b752-27fef2981688" xmlns:ns3="8f8773ae-4291-4470-9cc6-8a911b09d0dc" targetNamespace="http://schemas.microsoft.com/office/2006/metadata/properties" ma:root="true" ma:fieldsID="84e2ce09aaa25415ad954b2264c59ff3" ns2:_="" ns3:_="">
     <xsd:import namespace="76399be1-e611-450b-b752-27fef2981688"/>
@@ -44542,25 +44652,33 @@
 </ct:contentTypeSchema>
 </file>
 
-<file path=customXml/item3.xml><?xml version="1.0" encoding="utf-8"?>
-<b:Sources xmlns:b="http://schemas.openxmlformats.org/officeDocument/2006/bibliography" xmlns="http://schemas.openxmlformats.org/officeDocument/2006/bibliography" SelectedStyle="/APASixthEditionOfficeOnline.xsl" StyleName="APA" Version="6"/>
-</file>
-
 <file path=customXml/item4.xml><?xml version="1.0" encoding="utf-8"?>
-<p:properties xmlns:p="http://schemas.microsoft.com/office/2006/metadata/properties" xmlns:xsi="http://www.w3.org/2001/XMLSchema-instance" xmlns:pc="http://schemas.microsoft.com/office/infopath/2007/PartnerControls">
-  <documentManagement/>
-</p:properties>
+<?mso-contentType ?>
+<FormTemplates xmlns="http://schemas.microsoft.com/sharepoint/v3/contenttype/forms">
+  <Display>DocumentLibraryForm</Display>
+  <Edit>DocumentLibraryForm</Edit>
+  <New>DocumentLibraryForm</New>
+</FormTemplates>
 </file>
 
 <file path=customXml/itemProps1.xml><?xml version="1.0" encoding="utf-8"?>
-<ds:datastoreItem xmlns:ds="http://schemas.openxmlformats.org/officeDocument/2006/customXml" ds:itemID="{5A2067E7-F5F7-49D0-ABCF-38AB1AF93D02}">
+<ds:datastoreItem xmlns:ds="http://schemas.openxmlformats.org/officeDocument/2006/customXml" ds:itemID="{721158A9-C765-450D-8BE0-5B12C1B2A936}">
   <ds:schemaRefs>
-    <ds:schemaRef ds:uri="http://schemas.microsoft.com/sharepoint/v3/contenttype/forms"/>
+    <ds:schemaRef ds:uri="http://schemas.microsoft.com/office/2006/metadata/properties"/>
+    <ds:schemaRef ds:uri="http://schemas.microsoft.com/office/infopath/2007/PartnerControls"/>
   </ds:schemaRefs>
 </ds:datastoreItem>
 </file>
 
 <file path=customXml/itemProps2.xml><?xml version="1.0" encoding="utf-8"?>
+<ds:datastoreItem xmlns:ds="http://schemas.openxmlformats.org/officeDocument/2006/customXml" ds:itemID="{8E80AEE6-875D-B44A-8018-5A824812E991}">
+  <ds:schemaRefs>
+    <ds:schemaRef ds:uri="http://schemas.openxmlformats.org/officeDocument/2006/bibliography"/>
+  </ds:schemaRefs>
+</ds:datastoreItem>
+</file>
+
+<file path=customXml/itemProps3.xml><?xml version="1.0" encoding="utf-8"?>
 <ds:datastoreItem xmlns:ds="http://schemas.openxmlformats.org/officeDocument/2006/customXml" ds:itemID="{2BF77B2F-2295-48DF-8EF9-53C2C3EA1771}">
   <ds:schemaRefs>
     <ds:schemaRef ds:uri="http://schemas.microsoft.com/office/2006/metadata/contentType"/>
@@ -44579,19 +44697,10 @@
 </ds:datastoreItem>
 </file>
 
-<file path=customXml/itemProps3.xml><?xml version="1.0" encoding="utf-8"?>
-<ds:datastoreItem xmlns:ds="http://schemas.openxmlformats.org/officeDocument/2006/customXml" ds:itemID="{8E80AEE6-875D-B44A-8018-5A824812E991}">
+<file path=customXml/itemProps4.xml><?xml version="1.0" encoding="utf-8"?>
+<ds:datastoreItem xmlns:ds="http://schemas.openxmlformats.org/officeDocument/2006/customXml" ds:itemID="{5A2067E7-F5F7-49D0-ABCF-38AB1AF93D02}">
   <ds:schemaRefs>
-    <ds:schemaRef ds:uri="http://schemas.openxmlformats.org/officeDocument/2006/bibliography"/>
-  </ds:schemaRefs>
-</ds:datastoreItem>
-</file>
-
-<file path=customXml/itemProps4.xml><?xml version="1.0" encoding="utf-8"?>
-<ds:datastoreItem xmlns:ds="http://schemas.openxmlformats.org/officeDocument/2006/customXml" ds:itemID="{721158A9-C765-450D-8BE0-5B12C1B2A936}">
-  <ds:schemaRefs>
-    <ds:schemaRef ds:uri="http://schemas.microsoft.com/office/2006/metadata/properties"/>
-    <ds:schemaRef ds:uri="http://schemas.microsoft.com/office/infopath/2007/PartnerControls"/>
+    <ds:schemaRef ds:uri="http://schemas.microsoft.com/sharepoint/v3/contenttype/forms"/>
   </ds:schemaRefs>
 </ds:datastoreItem>
 </file>
</xml_diff>

<commit_message>
opentf survey journal at csur!
</commit_message>
<xml_diff>
--- a/res/hfani_cv_full.docx
+++ b/res/hfani_cv_full.docx
@@ -8246,25 +8246,11 @@
                 <w:szCs w:val="20"/>
                 <w:lang w:val="en-US"/>
               </w:rPr>
-              <w:t>, Revision</w:t>
-            </w:r>
-            <w:r>
-              <w:rPr>
-                <w:rFonts w:ascii="Garamond" w:hAnsi="Garamond" w:cstheme="minorHAnsi"/>
-                <w:i/>
-                <w:iCs/>
-                <w:color w:val="000000" w:themeColor="text1"/>
-                <w:sz w:val="20"/>
-                <w:szCs w:val="20"/>
-                <w:lang w:val="en-US"/>
-              </w:rPr>
-              <w:t>s</w:t>
-            </w:r>
-            <w:r>
-              <w:rPr>
-                <w:rFonts w:ascii="Garamond" w:hAnsi="Garamond" w:cstheme="minorHAnsi"/>
-                <w:i/>
-                <w:iCs/>
+              <w:t>.</w:t>
+            </w:r>
+            <w:r>
+              <w:rPr>
+                <w:rFonts w:ascii="Garamond" w:hAnsi="Garamond" w:cstheme="minorHAnsi"/>
                 <w:color w:val="000000" w:themeColor="text1"/>
                 <w:sz w:val="20"/>
                 <w:szCs w:val="20"/>
@@ -8272,40 +8258,6 @@
               </w:rPr>
               <w:t xml:space="preserve"> </w:t>
             </w:r>
-            <w:r>
-              <w:rPr>
-                <w:rFonts w:ascii="Garamond" w:hAnsi="Garamond" w:cstheme="minorHAnsi"/>
-                <w:i/>
-                <w:iCs/>
-                <w:color w:val="000000" w:themeColor="text1"/>
-                <w:sz w:val="20"/>
-                <w:szCs w:val="20"/>
-                <w:lang w:val="en-US"/>
-              </w:rPr>
-              <w:t>Submitted</w:t>
-            </w:r>
-            <w:r>
-              <w:rPr>
-                <w:rFonts w:ascii="Garamond" w:hAnsi="Garamond" w:cstheme="minorHAnsi"/>
-                <w:i/>
-                <w:iCs/>
-                <w:color w:val="000000" w:themeColor="text1"/>
-                <w:sz w:val="20"/>
-                <w:szCs w:val="20"/>
-                <w:lang w:val="en-US"/>
-              </w:rPr>
-              <w:t>.</w:t>
-            </w:r>
-            <w:r>
-              <w:rPr>
-                <w:rFonts w:ascii="Garamond" w:hAnsi="Garamond" w:cstheme="minorHAnsi"/>
-                <w:color w:val="000000" w:themeColor="text1"/>
-                <w:sz w:val="20"/>
-                <w:szCs w:val="20"/>
-                <w:lang w:val="en-US"/>
-              </w:rPr>
-              <w:t xml:space="preserve"> </w:t>
-            </w:r>
           </w:p>
         </w:tc>
         <w:tc>
@@ -8338,7 +8290,7 @@
                 <w:szCs w:val="20"/>
                 <w:lang w:val="en-US"/>
               </w:rPr>
-              <w:t>4</w:t>
+              <w:t>5</w:t>
             </w:r>
           </w:p>
         </w:tc>
@@ -47737,17 +47689,7 @@
         <w:szCs w:val="20"/>
         <w:lang w:val="en-US"/>
       </w:rPr>
-      <w:t>Feb</w:t>
-    </w:r>
-    <w:r>
-      <w:rPr>
-        <w:rFonts w:ascii="Garamond" w:hAnsi="Garamond" w:cs="NimbusRomNo9L-Regu"/>
-        <w:color w:val="808080" w:themeColor="background1" w:themeShade="80"/>
-        <w:sz w:val="20"/>
-        <w:szCs w:val="20"/>
-        <w:lang w:val="en-US"/>
-      </w:rPr>
-      <w:t>.</w:t>
+      <w:t>May</w:t>
     </w:r>
     <w:r>
       <w:rPr>
@@ -48905,7 +48847,12 @@
 </file>
 
 <file path=customXml/item1.xml><?xml version="1.0" encoding="utf-8"?>
-<b:Sources xmlns:b="http://schemas.openxmlformats.org/officeDocument/2006/bibliography" xmlns="http://schemas.openxmlformats.org/officeDocument/2006/bibliography" SelectedStyle="/APASixthEditionOfficeOnline.xsl" StyleName="APA" Version="6"/>
+<?mso-contentType ?>
+<FormTemplates xmlns="http://schemas.microsoft.com/sharepoint/v3/contenttype/forms">
+  <Display>DocumentLibraryForm</Display>
+  <Edit>DocumentLibraryForm</Edit>
+  <New>DocumentLibraryForm</New>
+</FormTemplates>
 </file>
 
 <file path=customXml/item2.xml><?xml version="1.0" encoding="utf-8"?>
@@ -49106,12 +49053,7 @@
 </file>
 
 <file path=customXml/item3.xml><?xml version="1.0" encoding="utf-8"?>
-<?mso-contentType ?>
-<FormTemplates xmlns="http://schemas.microsoft.com/sharepoint/v3/contenttype/forms">
-  <Display>DocumentLibraryForm</Display>
-  <Edit>DocumentLibraryForm</Edit>
-  <New>DocumentLibraryForm</New>
-</FormTemplates>
+<b:Sources xmlns:b="http://schemas.openxmlformats.org/officeDocument/2006/bibliography" xmlns="http://schemas.openxmlformats.org/officeDocument/2006/bibliography" SelectedStyle="/APASixthEditionOfficeOnline.xsl" StyleName="APA" Version="6"/>
 </file>
 
 <file path=customXml/item4.xml><?xml version="1.0" encoding="utf-8"?>
@@ -49121,9 +49063,9 @@
 </file>
 
 <file path=customXml/itemProps1.xml><?xml version="1.0" encoding="utf-8"?>
-<ds:datastoreItem xmlns:ds="http://schemas.openxmlformats.org/officeDocument/2006/customXml" ds:itemID="{8E80AEE6-875D-B44A-8018-5A824812E991}">
+<ds:datastoreItem xmlns:ds="http://schemas.openxmlformats.org/officeDocument/2006/customXml" ds:itemID="{5A2067E7-F5F7-49D0-ABCF-38AB1AF93D02}">
   <ds:schemaRefs>
-    <ds:schemaRef ds:uri="http://schemas.openxmlformats.org/officeDocument/2006/bibliography"/>
+    <ds:schemaRef ds:uri="http://schemas.microsoft.com/sharepoint/v3/contenttype/forms"/>
   </ds:schemaRefs>
 </ds:datastoreItem>
 </file>
@@ -49148,9 +49090,9 @@
 </file>
 
 <file path=customXml/itemProps3.xml><?xml version="1.0" encoding="utf-8"?>
-<ds:datastoreItem xmlns:ds="http://schemas.openxmlformats.org/officeDocument/2006/customXml" ds:itemID="{5A2067E7-F5F7-49D0-ABCF-38AB1AF93D02}">
+<ds:datastoreItem xmlns:ds="http://schemas.openxmlformats.org/officeDocument/2006/customXml" ds:itemID="{8E80AEE6-875D-B44A-8018-5A824812E991}">
   <ds:schemaRefs>
-    <ds:schemaRef ds:uri="http://schemas.microsoft.com/sharepoint/v3/contenttype/forms"/>
+    <ds:schemaRef ds:uri="http://schemas.openxmlformats.org/officeDocument/2006/bibliography"/>
   </ds:schemaRefs>
 </ds:datastoreItem>
 </file>

</xml_diff>